<commit_message>
Refactore code and add more types
</commit_message>
<xml_diff>
--- a/src/test/resources/hero.docx
+++ b/src/test/resources/hero.docx
@@ -81,6 +81,25 @@
             <w:pPr>
               <w:pStyle w:val="Subtitle"/>
             </w:pPr>
+            <w:fldSimple w:instr=" MERGEFIELD msg_createdAt ">
+              <w:r>
+                <w:rPr>
+                  <w:noProof/>
+                </w:rPr>
+                <w:t>«msg_createdAt»</w:t>
+              </w:r>
+            </w:fldSimple>
+            <w:r>
+              <w:t xml:space="preserve">: </w:t>
+            </w:r>
+            <w:fldSimple w:instr=" MERGEFIELD CreatedAt ">
+              <w:r>
+                <w:rPr>
+                  <w:noProof/>
+                </w:rPr>
+                <w:t>«CreatedAt»</w:t>
+              </w:r>
+            </w:fldSimple>
             <w:r>
               <w:fldChar w:fldCharType="begin"/>
             </w:r>
@@ -123,22 +142,8 @@
       <w:r>
         <w:fldChar w:fldCharType="end"/>
       </w:r>
-    </w:p>
-    <w:p>
-      <w:r>
-        <w:fldChar w:fldCharType="begin"/>
-      </w:r>
-      <w:r>
-        <w:instrText xml:space="preserve"> MERGEFIELD Image:Avatar </w:instrText>
-      </w:r>
-      <w:r>
-        <w:fldChar w:fldCharType="end"/>
-      </w:r>
-    </w:p>
-    <w:p>
-      <w:pPr>
-        <w:pStyle w:val="Heading2"/>
-      </w:pPr>
+      <w:bookmarkStart w:id="0" w:name="_GoBack"/>
+      <w:bookmarkEnd w:id="0"/>
       <w:r>
         <w:fldChar w:fldCharType="begin"/>
       </w:r>
@@ -421,8 +426,6 @@
               </w:rPr>
               <w:fldChar w:fldCharType="end"/>
             </w:r>
-            <w:bookmarkStart w:id="0" w:name="_GoBack"/>
-            <w:bookmarkEnd w:id="0"/>
             <w:r>
               <w:rPr>
                 <w:sz w:val="30"/>

</xml_diff>